<commit_message>
TODO List quasi finita
</commit_message>
<xml_diff>
--- a/Requirements/RASD v1.2.docx
+++ b/Requirements/RASD v1.2.docx
@@ -2584,7 +2584,28 @@
           <w:noProof/>
           <w:lang w:val="en-GB"/>
         </w:rPr>
-        <w:t>Cars are equipped with different sensors that are able to detect battery level, problems with cars components, number of passengers etc. and other data that have to be sent to the central server (for example to contact the assistance team in case of any issue concerning the car).</w:t>
+        <w:t>Cars are equipped with different sensors that are able to detect battery level, problems with cars components, number of passengers etc. and other data that have to be sent to the central server (for example to contact the assistance team in case of any issue concerning the car)</w:t>
+      </w:r>
+      <w:r>
+        <w:rPr>
+          <w:noProof/>
+          <w:lang w:val="en-GB"/>
+        </w:rPr>
+        <w:t>, through the usage of embedded software</w:t>
+      </w:r>
+      <w:r>
+        <w:rPr>
+          <w:noProof/>
+          <w:lang w:val="en-GB"/>
+        </w:rPr>
+        <w:t xml:space="preserve"> (provided by an external company)</w:t>
+      </w:r>
+      <w:r>
+        <w:rPr>
+          <w:noProof/>
+          <w:lang w:val="en-GB"/>
+        </w:rPr>
+        <w:t>.</w:t>
       </w:r>
     </w:p>
     <w:p>
@@ -2911,6 +2932,29 @@
         </w:rPr>
         <w:t>.</w:t>
       </w:r>
+      <w:r>
+        <w:rPr>
+          <w:noProof/>
+          <w:lang w:val="en-GB"/>
+        </w:rPr>
+        <w:t xml:space="preserve"> The team interacts with the system through a dedicated software running on company’s </w:t>
+      </w:r>
+      <w:r>
+        <w:rPr>
+          <w:noProof/>
+          <w:lang w:val="en-GB"/>
+        </w:rPr>
+        <w:t>computers</w:t>
+      </w:r>
+      <w:bookmarkStart w:id="3" w:name="_GoBack"/>
+      <w:bookmarkEnd w:id="3"/>
+      <w:r>
+        <w:rPr>
+          <w:noProof/>
+          <w:lang w:val="en-GB"/>
+        </w:rPr>
+        <w:t>.</w:t>
+      </w:r>
     </w:p>
     <w:p>
       <w:pPr>
@@ -3000,7 +3044,7 @@
           <w:lang w:val="en-GB"/>
         </w:rPr>
       </w:pPr>
-      <w:bookmarkStart w:id="3" w:name="_Toc341000976"/>
+      <w:bookmarkStart w:id="4" w:name="_Toc341000976"/>
       <w:r>
         <w:rPr>
           <w:noProof/>
@@ -3008,7 +3052,7 @@
         </w:rPr>
         <w:t>Goals</w:t>
       </w:r>
-      <w:bookmarkEnd w:id="3"/>
+      <w:bookmarkEnd w:id="4"/>
     </w:p>
     <w:p>
       <w:pPr>
@@ -3101,35 +3145,7 @@
           <w:noProof/>
           <w:lang w:val="en-GB"/>
         </w:rPr>
-        <w:t xml:space="preserve">[G3] - </w:t>
-      </w:r>
-      <w:r>
-        <w:rPr>
-          <w:noProof/>
-          <w:lang w:val="en-GB"/>
-        </w:rPr>
-        <w:t>Find</w:t>
-      </w:r>
-      <w:r>
-        <w:rPr>
-          <w:noProof/>
-          <w:lang w:val="en-GB"/>
-        </w:rPr>
-        <w:t xml:space="preserve"> available cars from the current</w:t>
-      </w:r>
-      <w:r>
-        <w:rPr>
-          <w:noProof/>
-          <w:lang w:val="en-GB"/>
-        </w:rPr>
-        <w:t xml:space="preserve"> GPS</w:t>
-      </w:r>
-      <w:r>
-        <w:rPr>
-          <w:noProof/>
-          <w:lang w:val="en-GB"/>
-        </w:rPr>
-        <w:t xml:space="preserve"> position</w:t>
+        <w:t>[G3] - Request a new PIN</w:t>
       </w:r>
     </w:p>
     <w:p>
@@ -3152,7 +3168,14 @@
           <w:noProof/>
           <w:lang w:val="en-GB"/>
         </w:rPr>
-        <w:t xml:space="preserve">[G4] - </w:t>
+        <w:t>[G4</w:t>
+      </w:r>
+      <w:r>
+        <w:rPr>
+          <w:noProof/>
+          <w:lang w:val="en-GB"/>
+        </w:rPr>
+        <w:t xml:space="preserve">] - </w:t>
       </w:r>
       <w:r>
         <w:rPr>
@@ -3166,7 +3189,21 @@
           <w:noProof/>
           <w:lang w:val="en-GB"/>
         </w:rPr>
-        <w:t xml:space="preserve"> available cars from a specific address</w:t>
+        <w:t xml:space="preserve"> available cars from the current</w:t>
+      </w:r>
+      <w:r>
+        <w:rPr>
+          <w:noProof/>
+          <w:lang w:val="en-GB"/>
+        </w:rPr>
+        <w:t xml:space="preserve"> GPS</w:t>
+      </w:r>
+      <w:r>
+        <w:rPr>
+          <w:noProof/>
+          <w:lang w:val="en-GB"/>
+        </w:rPr>
+        <w:t xml:space="preserve"> position</w:t>
       </w:r>
     </w:p>
     <w:p>
@@ -3189,35 +3226,28 @@
           <w:noProof/>
           <w:lang w:val="en-GB"/>
         </w:rPr>
-        <w:t xml:space="preserve">[G5] </w:t>
-      </w:r>
-      <w:r>
-        <w:rPr>
-          <w:noProof/>
-          <w:lang w:val="en-GB"/>
-        </w:rPr>
-        <w:t xml:space="preserve">- </w:t>
-      </w:r>
-      <w:r>
-        <w:rPr>
-          <w:noProof/>
-          <w:lang w:val="en-GB"/>
-        </w:rPr>
-        <w:t>Reserve</w:t>
-      </w:r>
-      <w:r>
-        <w:rPr>
-          <w:noProof/>
-          <w:lang w:val="en-GB"/>
-        </w:rPr>
-        <w:t xml:space="preserve"> a</w:t>
-      </w:r>
-      <w:r>
-        <w:rPr>
-          <w:noProof/>
-          <w:lang w:val="en-GB"/>
-        </w:rPr>
-        <w:t xml:space="preserve"> car </w:t>
+        <w:t>[G5</w:t>
+      </w:r>
+      <w:r>
+        <w:rPr>
+          <w:noProof/>
+          <w:lang w:val="en-GB"/>
+        </w:rPr>
+        <w:t xml:space="preserve">] - </w:t>
+      </w:r>
+      <w:r>
+        <w:rPr>
+          <w:noProof/>
+          <w:lang w:val="en-GB"/>
+        </w:rPr>
+        <w:t>Find</w:t>
+      </w:r>
+      <w:r>
+        <w:rPr>
+          <w:noProof/>
+          <w:lang w:val="en-GB"/>
+        </w:rPr>
+        <w:t xml:space="preserve"> available cars from a specific address</w:t>
       </w:r>
     </w:p>
     <w:p>
@@ -3240,7 +3270,14 @@
           <w:noProof/>
           <w:lang w:val="en-GB"/>
         </w:rPr>
-        <w:t xml:space="preserve">[G7] </w:t>
+        <w:t>[G6</w:t>
+      </w:r>
+      <w:r>
+        <w:rPr>
+          <w:noProof/>
+          <w:lang w:val="en-GB"/>
+        </w:rPr>
+        <w:t xml:space="preserve">] </w:t>
       </w:r>
       <w:r>
         <w:rPr>
@@ -3254,7 +3291,7 @@
           <w:noProof/>
           <w:lang w:val="en-GB"/>
         </w:rPr>
-        <w:t>Drive</w:t>
+        <w:t>Reserve</w:t>
       </w:r>
       <w:r>
         <w:rPr>
@@ -3268,7 +3305,7 @@
           <w:noProof/>
           <w:lang w:val="en-GB"/>
         </w:rPr>
-        <w:t xml:space="preserve"> car</w:t>
+        <w:t xml:space="preserve"> car </w:t>
       </w:r>
     </w:p>
     <w:p>
@@ -3291,14 +3328,7 @@
           <w:noProof/>
           <w:lang w:val="en-GB"/>
         </w:rPr>
-        <w:t>[G8] - Monitor current charging</w:t>
-      </w:r>
-      <w:r>
-        <w:rPr>
-          <w:noProof/>
-          <w:lang w:val="en-GB"/>
-        </w:rPr>
-        <w:t xml:space="preserve"> during a ride</w:t>
+        <w:t>[G7] - Identify a car</w:t>
       </w:r>
     </w:p>
     <w:p>
@@ -3321,35 +3351,42 @@
           <w:noProof/>
           <w:lang w:val="en-GB"/>
         </w:rPr>
-        <w:t xml:space="preserve">[G9] - Enable </w:t>
-      </w:r>
-      <w:r>
-        <w:rPr>
-          <w:noProof/>
-          <w:lang w:val="en-GB"/>
-        </w:rPr>
-        <w:t>“Money Saving M</w:t>
-      </w:r>
-      <w:r>
-        <w:rPr>
-          <w:noProof/>
-          <w:lang w:val="en-GB"/>
-        </w:rPr>
-        <w:t>ode</w:t>
-      </w:r>
-      <w:r>
-        <w:rPr>
-          <w:noProof/>
-          <w:lang w:val="en-GB"/>
-        </w:rPr>
-        <w:t>” for a r</w:t>
-      </w:r>
-      <w:r>
-        <w:rPr>
-          <w:noProof/>
-          <w:lang w:val="en-GB"/>
-        </w:rPr>
-        <w:t>ide</w:t>
+        <w:t>[G8</w:t>
+      </w:r>
+      <w:r>
+        <w:rPr>
+          <w:noProof/>
+          <w:lang w:val="en-GB"/>
+        </w:rPr>
+        <w:t xml:space="preserve">] </w:t>
+      </w:r>
+      <w:r>
+        <w:rPr>
+          <w:noProof/>
+          <w:lang w:val="en-GB"/>
+        </w:rPr>
+        <w:t xml:space="preserve">- </w:t>
+      </w:r>
+      <w:r>
+        <w:rPr>
+          <w:noProof/>
+          <w:lang w:val="en-GB"/>
+        </w:rPr>
+        <w:t>Drive</w:t>
+      </w:r>
+      <w:r>
+        <w:rPr>
+          <w:noProof/>
+          <w:lang w:val="en-GB"/>
+        </w:rPr>
+        <w:t xml:space="preserve"> a</w:t>
+      </w:r>
+      <w:r>
+        <w:rPr>
+          <w:noProof/>
+          <w:lang w:val="en-GB"/>
+        </w:rPr>
+        <w:t xml:space="preserve"> car</w:t>
       </w:r>
     </w:p>
     <w:p>
@@ -3372,35 +3409,21 @@
           <w:noProof/>
           <w:lang w:val="en-GB"/>
         </w:rPr>
-        <w:t xml:space="preserve">[G10] - Host Passengers </w:t>
-      </w:r>
-      <w:r>
-        <w:rPr>
-          <w:noProof/>
-          <w:lang w:val="en-GB"/>
-        </w:rPr>
-        <w:t>for</w:t>
-      </w:r>
-      <w:r>
-        <w:rPr>
-          <w:noProof/>
-          <w:lang w:val="en-GB"/>
-        </w:rPr>
-        <w:t xml:space="preserve"> a </w:t>
-      </w:r>
-      <w:r>
-        <w:rPr>
-          <w:noProof/>
-          <w:lang w:val="en-GB"/>
-        </w:rPr>
-        <w:t>r</w:t>
-      </w:r>
-      <w:r>
-        <w:rPr>
-          <w:noProof/>
-          <w:lang w:val="en-GB"/>
-        </w:rPr>
-        <w:t>ide</w:t>
+        <w:t>[G9</w:t>
+      </w:r>
+      <w:r>
+        <w:rPr>
+          <w:noProof/>
+          <w:lang w:val="en-GB"/>
+        </w:rPr>
+        <w:t>] - Monitor current charging</w:t>
+      </w:r>
+      <w:r>
+        <w:rPr>
+          <w:noProof/>
+          <w:lang w:val="en-GB"/>
+        </w:rPr>
+        <w:t xml:space="preserve"> during a ride</w:t>
       </w:r>
     </w:p>
     <w:p>
@@ -3423,49 +3446,42 @@
           <w:noProof/>
           <w:lang w:val="en-GB"/>
         </w:rPr>
-        <w:t>[G11</w:t>
-      </w:r>
-      <w:r>
-        <w:rPr>
-          <w:noProof/>
-          <w:lang w:val="en-GB"/>
-        </w:rPr>
-        <w:t xml:space="preserve">] </w:t>
-      </w:r>
-      <w:r>
-        <w:rPr>
-          <w:noProof/>
-          <w:lang w:val="en-GB"/>
-        </w:rPr>
-        <w:t>-</w:t>
-      </w:r>
-      <w:r>
-        <w:rPr>
-          <w:noProof/>
-          <w:lang w:val="en-GB"/>
-        </w:rPr>
-        <w:t xml:space="preserve"> Park</w:t>
-      </w:r>
-      <w:r>
-        <w:rPr>
-          <w:noProof/>
-          <w:lang w:val="en-GB"/>
-        </w:rPr>
-        <w:t xml:space="preserve"> the</w:t>
-      </w:r>
-      <w:r>
-        <w:rPr>
-          <w:noProof/>
-          <w:lang w:val="en-GB"/>
-        </w:rPr>
-        <w:t xml:space="preserve"> car</w:t>
-      </w:r>
-      <w:r>
-        <w:rPr>
-          <w:noProof/>
-          <w:lang w:val="en-GB"/>
-        </w:rPr>
-        <w:t xml:space="preserve"> in a Safe Area</w:t>
+        <w:t>[G10</w:t>
+      </w:r>
+      <w:r>
+        <w:rPr>
+          <w:noProof/>
+          <w:lang w:val="en-GB"/>
+        </w:rPr>
+        <w:t xml:space="preserve">] - Enable </w:t>
+      </w:r>
+      <w:r>
+        <w:rPr>
+          <w:noProof/>
+          <w:lang w:val="en-GB"/>
+        </w:rPr>
+        <w:t>“Money Saving M</w:t>
+      </w:r>
+      <w:r>
+        <w:rPr>
+          <w:noProof/>
+          <w:lang w:val="en-GB"/>
+        </w:rPr>
+        <w:t>ode</w:t>
+      </w:r>
+      <w:r>
+        <w:rPr>
+          <w:noProof/>
+          <w:lang w:val="en-GB"/>
+        </w:rPr>
+        <w:t>” for a r</w:t>
+      </w:r>
+      <w:r>
+        <w:rPr>
+          <w:noProof/>
+          <w:lang w:val="en-GB"/>
+        </w:rPr>
+        <w:t>ide</w:t>
       </w:r>
     </w:p>
     <w:p>
@@ -3488,28 +3504,42 @@
           <w:noProof/>
           <w:lang w:val="en-GB"/>
         </w:rPr>
-        <w:t>[G12] -</w:t>
-      </w:r>
-      <w:r>
-        <w:rPr>
-          <w:noProof/>
-          <w:lang w:val="en-GB"/>
-        </w:rPr>
-        <w:t xml:space="preserve"> Plug the c</w:t>
-      </w:r>
-      <w:r>
-        <w:rPr>
-          <w:noProof/>
-          <w:lang w:val="en-GB"/>
-        </w:rPr>
-        <w:t>ar</w:t>
-      </w:r>
-      <w:r>
-        <w:rPr>
-          <w:noProof/>
-          <w:lang w:val="en-GB"/>
-        </w:rPr>
-        <w:t xml:space="preserve"> in a Power Grid</w:t>
+        <w:t>[G11</w:t>
+      </w:r>
+      <w:r>
+        <w:rPr>
+          <w:noProof/>
+          <w:lang w:val="en-GB"/>
+        </w:rPr>
+        <w:t xml:space="preserve">] - Host Passengers </w:t>
+      </w:r>
+      <w:r>
+        <w:rPr>
+          <w:noProof/>
+          <w:lang w:val="en-GB"/>
+        </w:rPr>
+        <w:t>for</w:t>
+      </w:r>
+      <w:r>
+        <w:rPr>
+          <w:noProof/>
+          <w:lang w:val="en-GB"/>
+        </w:rPr>
+        <w:t xml:space="preserve"> a </w:t>
+      </w:r>
+      <w:r>
+        <w:rPr>
+          <w:noProof/>
+          <w:lang w:val="en-GB"/>
+        </w:rPr>
+        <w:t>r</w:t>
+      </w:r>
+      <w:r>
+        <w:rPr>
+          <w:noProof/>
+          <w:lang w:val="en-GB"/>
+        </w:rPr>
+        <w:t>ide</w:t>
       </w:r>
     </w:p>
     <w:p>
@@ -3532,7 +3562,7 @@
           <w:noProof/>
           <w:lang w:val="en-GB"/>
         </w:rPr>
-        <w:t>[G13</w:t>
+        <w:t>[G12</w:t>
       </w:r>
       <w:r>
         <w:rPr>
@@ -3546,28 +3576,35 @@
           <w:noProof/>
           <w:lang w:val="en-GB"/>
         </w:rPr>
-        <w:t xml:space="preserve">- </w:t>
-      </w:r>
-      <w:r>
-        <w:rPr>
-          <w:noProof/>
-          <w:lang w:val="en-GB"/>
-        </w:rPr>
-        <w:t>Pay</w:t>
-      </w:r>
-      <w:r>
-        <w:rPr>
-          <w:noProof/>
-          <w:lang w:val="en-GB"/>
-        </w:rPr>
-        <w:t xml:space="preserve"> a</w:t>
-      </w:r>
-      <w:r>
-        <w:rPr>
-          <w:noProof/>
-          <w:lang w:val="en-GB"/>
-        </w:rPr>
-        <w:t xml:space="preserve"> ride</w:t>
+        <w:t>-</w:t>
+      </w:r>
+      <w:r>
+        <w:rPr>
+          <w:noProof/>
+          <w:lang w:val="en-GB"/>
+        </w:rPr>
+        <w:t xml:space="preserve"> Park</w:t>
+      </w:r>
+      <w:r>
+        <w:rPr>
+          <w:noProof/>
+          <w:lang w:val="en-GB"/>
+        </w:rPr>
+        <w:t xml:space="preserve"> the</w:t>
+      </w:r>
+      <w:r>
+        <w:rPr>
+          <w:noProof/>
+          <w:lang w:val="en-GB"/>
+        </w:rPr>
+        <w:t xml:space="preserve"> car</w:t>
+      </w:r>
+      <w:r>
+        <w:rPr>
+          <w:noProof/>
+          <w:lang w:val="en-GB"/>
+        </w:rPr>
+        <w:t xml:space="preserve"> in a Safe Area</w:t>
       </w:r>
     </w:p>
     <w:p>
@@ -3590,21 +3627,35 @@
           <w:noProof/>
           <w:lang w:val="en-GB"/>
         </w:rPr>
-        <w:t xml:space="preserve">[G14] - Pay </w:t>
-      </w:r>
-      <w:r>
-        <w:rPr>
-          <w:noProof/>
-          <w:lang w:val="en-GB"/>
-        </w:rPr>
-        <w:t>a f</w:t>
-      </w:r>
-      <w:r>
-        <w:rPr>
-          <w:noProof/>
-          <w:lang w:val="en-GB"/>
-        </w:rPr>
-        <w:t>ee</w:t>
+        <w:t>[G13</w:t>
+      </w:r>
+      <w:r>
+        <w:rPr>
+          <w:noProof/>
+          <w:lang w:val="en-GB"/>
+        </w:rPr>
+        <w:t>] -</w:t>
+      </w:r>
+      <w:r>
+        <w:rPr>
+          <w:noProof/>
+          <w:lang w:val="en-GB"/>
+        </w:rPr>
+        <w:t xml:space="preserve"> Plug the c</w:t>
+      </w:r>
+      <w:r>
+        <w:rPr>
+          <w:noProof/>
+          <w:lang w:val="en-GB"/>
+        </w:rPr>
+        <w:t>ar</w:t>
+      </w:r>
+      <w:r>
+        <w:rPr>
+          <w:noProof/>
+          <w:lang w:val="en-GB"/>
+        </w:rPr>
+        <w:t xml:space="preserve"> in a Power Grid</w:t>
       </w:r>
     </w:p>
     <w:p>
@@ -3627,28 +3678,42 @@
           <w:noProof/>
           <w:lang w:val="en-GB"/>
         </w:rPr>
-        <w:t>[G15] -</w:t>
-      </w:r>
-      <w:r>
-        <w:rPr>
-          <w:noProof/>
-          <w:lang w:val="en-GB"/>
-        </w:rPr>
-        <w:t xml:space="preserve"> Get a d</w:t>
-      </w:r>
-      <w:r>
-        <w:rPr>
-          <w:noProof/>
-          <w:lang w:val="en-GB"/>
-        </w:rPr>
-        <w:t>iscount</w:t>
-      </w:r>
-      <w:r>
-        <w:rPr>
-          <w:noProof/>
-          <w:lang w:val="en-GB"/>
-        </w:rPr>
-        <w:t xml:space="preserve"> on a ride</w:t>
+        <w:t>[G14</w:t>
+      </w:r>
+      <w:r>
+        <w:rPr>
+          <w:noProof/>
+          <w:lang w:val="en-GB"/>
+        </w:rPr>
+        <w:t xml:space="preserve">] </w:t>
+      </w:r>
+      <w:r>
+        <w:rPr>
+          <w:noProof/>
+          <w:lang w:val="en-GB"/>
+        </w:rPr>
+        <w:t xml:space="preserve">- </w:t>
+      </w:r>
+      <w:r>
+        <w:rPr>
+          <w:noProof/>
+          <w:lang w:val="en-GB"/>
+        </w:rPr>
+        <w:t>Pay</w:t>
+      </w:r>
+      <w:r>
+        <w:rPr>
+          <w:noProof/>
+          <w:lang w:val="en-GB"/>
+        </w:rPr>
+        <w:t xml:space="preserve"> a</w:t>
+      </w:r>
+      <w:r>
+        <w:rPr>
+          <w:noProof/>
+          <w:lang w:val="en-GB"/>
+        </w:rPr>
+        <w:t xml:space="preserve"> ride</w:t>
       </w:r>
     </w:p>
     <w:p>
@@ -3671,7 +3736,28 @@
           <w:noProof/>
           <w:lang w:val="en-GB"/>
         </w:rPr>
-        <w:t>[G16] - Get an overcharge on a ride</w:t>
+        <w:t>[G15</w:t>
+      </w:r>
+      <w:r>
+        <w:rPr>
+          <w:noProof/>
+          <w:lang w:val="en-GB"/>
+        </w:rPr>
+        <w:t xml:space="preserve">] - Pay </w:t>
+      </w:r>
+      <w:r>
+        <w:rPr>
+          <w:noProof/>
+          <w:lang w:val="en-GB"/>
+        </w:rPr>
+        <w:t>a f</w:t>
+      </w:r>
+      <w:r>
+        <w:rPr>
+          <w:noProof/>
+          <w:lang w:val="en-GB"/>
+        </w:rPr>
+        <w:t>ee</w:t>
       </w:r>
     </w:p>
     <w:p>
@@ -3694,70 +3780,35 @@
           <w:noProof/>
           <w:lang w:val="en-GB"/>
         </w:rPr>
-        <w:t>[G17</w:t>
-      </w:r>
-      <w:r>
-        <w:rPr>
-          <w:noProof/>
-          <w:lang w:val="en-GB"/>
-        </w:rPr>
-        <w:t xml:space="preserve">] </w:t>
-      </w:r>
-      <w:r>
-        <w:rPr>
-          <w:noProof/>
-          <w:lang w:val="en-GB"/>
-        </w:rPr>
-        <w:t>-</w:t>
-      </w:r>
-      <w:r>
-        <w:rPr>
-          <w:noProof/>
-          <w:lang w:val="en-GB"/>
-        </w:rPr>
-        <w:t xml:space="preserve"> Ask</w:t>
-      </w:r>
-      <w:r>
-        <w:rPr>
-          <w:noProof/>
-          <w:lang w:val="en-GB"/>
-        </w:rPr>
-        <w:t xml:space="preserve"> for</w:t>
-      </w:r>
-      <w:r>
-        <w:rPr>
-          <w:noProof/>
-          <w:lang w:val="en-GB"/>
-        </w:rPr>
-        <w:t xml:space="preserve"> assistance</w:t>
-      </w:r>
-    </w:p>
-    <w:p>
-      <w:pPr>
-        <w:pStyle w:val="normal"/>
-        <w:ind w:left="1440"/>
-        <w:contextualSpacing/>
-        <w:jc w:val="both"/>
-        <w:rPr>
-          <w:noProof/>
-          <w:lang w:val="en-GB"/>
-        </w:rPr>
-      </w:pPr>
-    </w:p>
-    <w:p>
-      <w:pPr>
-        <w:pStyle w:val="Titolo3"/>
-        <w:rPr>
-          <w:noProof/>
-          <w:lang w:val="en-GB"/>
-        </w:rPr>
-      </w:pPr>
-      <w:r>
-        <w:rPr>
-          <w:noProof/>
-          <w:lang w:val="en-GB"/>
-        </w:rPr>
-        <w:t>Assistance</w:t>
+        <w:t>[G16</w:t>
+      </w:r>
+      <w:r>
+        <w:rPr>
+          <w:noProof/>
+          <w:lang w:val="en-GB"/>
+        </w:rPr>
+        <w:t>] -</w:t>
+      </w:r>
+      <w:r>
+        <w:rPr>
+          <w:noProof/>
+          <w:lang w:val="en-GB"/>
+        </w:rPr>
+        <w:t xml:space="preserve"> Get a d</w:t>
+      </w:r>
+      <w:r>
+        <w:rPr>
+          <w:noProof/>
+          <w:lang w:val="en-GB"/>
+        </w:rPr>
+        <w:t>iscount</w:t>
+      </w:r>
+      <w:r>
+        <w:rPr>
+          <w:noProof/>
+          <w:lang w:val="en-GB"/>
+        </w:rPr>
+        <w:t xml:space="preserve"> on a ride</w:t>
       </w:r>
     </w:p>
     <w:p>
@@ -3780,21 +3831,14 @@
           <w:noProof/>
           <w:lang w:val="en-GB"/>
         </w:rPr>
-        <w:t>[G18</w:t>
-      </w:r>
-      <w:r>
-        <w:rPr>
-          <w:noProof/>
-          <w:lang w:val="en-GB"/>
-        </w:rPr>
-        <w:t xml:space="preserve">] </w:t>
-      </w:r>
-      <w:r>
-        <w:rPr>
-          <w:noProof/>
-          <w:lang w:val="en-GB"/>
-        </w:rPr>
-        <w:t>- Get notified about car’s low battery level</w:t>
+        <w:t>[G17</w:t>
+      </w:r>
+      <w:r>
+        <w:rPr>
+          <w:noProof/>
+          <w:lang w:val="en-GB"/>
+        </w:rPr>
+        <w:t>] - Get an overcharge on a ride</w:t>
       </w:r>
     </w:p>
     <w:p>
@@ -3817,7 +3861,7 @@
           <w:noProof/>
           <w:lang w:val="en-GB"/>
         </w:rPr>
-        <w:t>[G19</w:t>
+        <w:t>[G18</w:t>
       </w:r>
       <w:r>
         <w:rPr>
@@ -3831,7 +3875,56 @@
           <w:noProof/>
           <w:lang w:val="en-GB"/>
         </w:rPr>
-        <w:t>- Get notified about car malfunctions</w:t>
+        <w:t>-</w:t>
+      </w:r>
+      <w:r>
+        <w:rPr>
+          <w:noProof/>
+          <w:lang w:val="en-GB"/>
+        </w:rPr>
+        <w:t xml:space="preserve"> Ask</w:t>
+      </w:r>
+      <w:r>
+        <w:rPr>
+          <w:noProof/>
+          <w:lang w:val="en-GB"/>
+        </w:rPr>
+        <w:t xml:space="preserve"> for</w:t>
+      </w:r>
+      <w:r>
+        <w:rPr>
+          <w:noProof/>
+          <w:lang w:val="en-GB"/>
+        </w:rPr>
+        <w:t xml:space="preserve"> assistance</w:t>
+      </w:r>
+    </w:p>
+    <w:p>
+      <w:pPr>
+        <w:pStyle w:val="normal"/>
+        <w:ind w:left="1440"/>
+        <w:contextualSpacing/>
+        <w:jc w:val="both"/>
+        <w:rPr>
+          <w:noProof/>
+          <w:lang w:val="en-GB"/>
+        </w:rPr>
+      </w:pPr>
+    </w:p>
+    <w:p>
+      <w:pPr>
+        <w:pStyle w:val="Titolo3"/>
+        <w:rPr>
+          <w:noProof/>
+          <w:lang w:val="en-GB"/>
+        </w:rPr>
+      </w:pPr>
+      <w:r>
+        <w:rPr>
+          <w:noProof/>
+          <w:lang w:val="en-GB"/>
+        </w:rPr>
+        <w:t>Assistance</w:t>
       </w:r>
     </w:p>
     <w:p>
@@ -3854,6 +3947,43 @@
           <w:noProof/>
           <w:lang w:val="en-GB"/>
         </w:rPr>
+        <w:t>[G19</w:t>
+      </w:r>
+      <w:r>
+        <w:rPr>
+          <w:noProof/>
+          <w:lang w:val="en-GB"/>
+        </w:rPr>
+        <w:t xml:space="preserve">] </w:t>
+      </w:r>
+      <w:r>
+        <w:rPr>
+          <w:noProof/>
+          <w:lang w:val="en-GB"/>
+        </w:rPr>
+        <w:t>- Get notified about car’s low battery level</w:t>
+      </w:r>
+    </w:p>
+    <w:p>
+      <w:pPr>
+        <w:pStyle w:val="normal"/>
+        <w:numPr>
+          <w:ilvl w:val="1"/>
+          <w:numId w:val="19"/>
+        </w:numPr>
+        <w:ind w:left="993" w:hanging="426"/>
+        <w:contextualSpacing/>
+        <w:jc w:val="both"/>
+        <w:rPr>
+          <w:noProof/>
+          <w:lang w:val="en-GB"/>
+        </w:rPr>
+      </w:pPr>
+      <w:r>
+        <w:rPr>
+          <w:noProof/>
+          <w:lang w:val="en-GB"/>
+        </w:rPr>
         <w:t>[G20</w:t>
       </w:r>
       <w:r>
@@ -3868,6 +3998,43 @@
           <w:noProof/>
           <w:lang w:val="en-GB"/>
         </w:rPr>
+        <w:t>- Get notified about car malfunctions</w:t>
+      </w:r>
+    </w:p>
+    <w:p>
+      <w:pPr>
+        <w:pStyle w:val="normal"/>
+        <w:numPr>
+          <w:ilvl w:val="1"/>
+          <w:numId w:val="19"/>
+        </w:numPr>
+        <w:ind w:left="993" w:hanging="426"/>
+        <w:contextualSpacing/>
+        <w:jc w:val="both"/>
+        <w:rPr>
+          <w:noProof/>
+          <w:lang w:val="en-GB"/>
+        </w:rPr>
+      </w:pPr>
+      <w:r>
+        <w:rPr>
+          <w:noProof/>
+          <w:lang w:val="en-GB"/>
+        </w:rPr>
+        <w:t>[G21</w:t>
+      </w:r>
+      <w:r>
+        <w:rPr>
+          <w:noProof/>
+          <w:lang w:val="en-GB"/>
+        </w:rPr>
+        <w:t xml:space="preserve">] </w:t>
+      </w:r>
+      <w:r>
+        <w:rPr>
+          <w:noProof/>
+          <w:lang w:val="en-GB"/>
+        </w:rPr>
         <w:t xml:space="preserve">- Get notified about </w:t>
       </w:r>
       <w:r>
@@ -3888,28 +4055,33 @@
     <w:p>
       <w:pPr>
         <w:pStyle w:val="normal"/>
-        <w:ind w:left="1440"/>
+        <w:numPr>
+          <w:ilvl w:val="1"/>
+          <w:numId w:val="19"/>
+        </w:numPr>
+        <w:ind w:left="993" w:hanging="426"/>
         <w:contextualSpacing/>
-        <w:rPr>
-          <w:noProof/>
-          <w:lang w:val="en-GB"/>
-        </w:rPr>
-      </w:pPr>
-    </w:p>
-    <w:p>
-      <w:pPr>
-        <w:rPr>
-          <w:noProof/>
-          <w:lang w:val="en-GB"/>
-        </w:rPr>
-      </w:pPr>
-      <w:r>
-        <w:rPr>
-          <w:noProof/>
-          <w:lang w:val="en-GB"/>
-        </w:rPr>
-        <w:br w:type="page"/>
-      </w:r>
+        <w:jc w:val="both"/>
+        <w:rPr>
+          <w:noProof/>
+          <w:lang w:val="en-GB"/>
+        </w:rPr>
+      </w:pPr>
+      <w:r>
+        <w:rPr>
+          <w:noProof/>
+          <w:lang w:val="en-GB"/>
+        </w:rPr>
+        <w:t>[G22] - Manage requests data</w:t>
+      </w:r>
+    </w:p>
+    <w:p>
+      <w:pPr>
+        <w:rPr>
+          <w:noProof/>
+          <w:lang w:val="en-GB"/>
+        </w:rPr>
+      </w:pPr>
     </w:p>
     <w:p>
       <w:pPr>
@@ -3919,16 +4091,15 @@
           <w:lang w:val="en-GB"/>
         </w:rPr>
       </w:pPr>
-      <w:bookmarkStart w:id="4" w:name="_Toc341000977"/>
-      <w:r>
-        <w:rPr>
-          <w:noProof/>
-          <w:lang w:val="en-GB"/>
-        </w:rPr>
-        <w:lastRenderedPageBreak/>
+      <w:bookmarkStart w:id="5" w:name="_Toc341000977"/>
+      <w:r>
+        <w:rPr>
+          <w:noProof/>
+          <w:lang w:val="en-GB"/>
+        </w:rPr>
         <w:t>Glossary</w:t>
       </w:r>
-      <w:bookmarkEnd w:id="4"/>
+      <w:bookmarkEnd w:id="5"/>
     </w:p>
     <w:p>
       <w:pPr>
@@ -4650,7 +4821,28 @@
           <w:noProof/>
           <w:lang w:val="en-GB"/>
         </w:rPr>
-        <w:t xml:space="preserve">for a limited amount of time (one hour) in order to use it. After that amount of time the reservation is no more valid and the </w:t>
+        <w:t>for a limited amount of time (one hour) in order to use it. After that amount of time the r</w:t>
+      </w:r>
+      <w:r>
+        <w:rPr>
+          <w:noProof/>
+          <w:lang w:val="en-GB"/>
+        </w:rPr>
+        <w:t>eservation is no more valid, the client is notified and</w:t>
+      </w:r>
+      <w:r>
+        <w:rPr>
+          <w:noProof/>
+          <w:lang w:val="en-GB"/>
+        </w:rPr>
+        <w:t xml:space="preserve"> </w:t>
+      </w:r>
+      <w:r>
+        <w:rPr>
+          <w:noProof/>
+          <w:lang w:val="en-GB"/>
+        </w:rPr>
+        <w:t>it</w:t>
       </w:r>
       <w:r>
         <w:rPr>
@@ -4658,15 +4850,7 @@
           <w:noProof/>
           <w:lang w:val="en-GB"/>
         </w:rPr>
-        <w:t>c</w:t>
-      </w:r>
-      <w:r>
-        <w:rPr>
-          <w:i/>
-          <w:noProof/>
-          <w:lang w:val="en-GB"/>
-        </w:rPr>
-        <w:t xml:space="preserve">lient </w:t>
+        <w:t xml:space="preserve"> </w:t>
       </w:r>
       <w:r>
         <w:rPr>
@@ -6253,6 +6437,7 @@
           <w:noProof/>
           <w:lang w:val="en-GB"/>
         </w:rPr>
+        <w:lastRenderedPageBreak/>
         <w:t xml:space="preserve">Special Parking </w:t>
       </w:r>
       <w:r>
@@ -6329,7 +6514,6 @@
           <w:noProof/>
           <w:lang w:val="en-GB"/>
         </w:rPr>
-        <w:lastRenderedPageBreak/>
         <w:t>Battery level</w:t>
       </w:r>
       <w:r>
@@ -7113,7 +7297,7 @@
           <w:lang w:val="en-GB"/>
         </w:rPr>
       </w:pPr>
-      <w:bookmarkStart w:id="5" w:name="_Toc341000978"/>
+      <w:bookmarkStart w:id="6" w:name="_Toc341000978"/>
       <w:r>
         <w:rPr>
           <w:noProof/>
@@ -7122,7 +7306,7 @@
         <w:lastRenderedPageBreak/>
         <w:t>Domain Assumptions</w:t>
       </w:r>
-      <w:bookmarkEnd w:id="5"/>
+      <w:bookmarkEnd w:id="6"/>
     </w:p>
     <w:p>
       <w:pPr>
@@ -7590,7 +7774,7 @@
           <w:lang w:val="en-GB"/>
         </w:rPr>
       </w:pPr>
-      <w:bookmarkStart w:id="6" w:name="_Toc341000979"/>
+      <w:bookmarkStart w:id="7" w:name="_Toc341000979"/>
       <w:r>
         <w:rPr>
           <w:noProof/>
@@ -7598,7 +7782,7 @@
         </w:rPr>
         <w:t>Text Assumptions</w:t>
       </w:r>
-      <w:bookmarkEnd w:id="6"/>
+      <w:bookmarkEnd w:id="7"/>
     </w:p>
     <w:p>
       <w:pPr>
@@ -8047,7 +8231,7 @@
         </w:rPr>
         <w:br w:type="page"/>
       </w:r>
-      <w:bookmarkStart w:id="7" w:name="_Toc341000980"/>
+      <w:bookmarkStart w:id="8" w:name="_Toc341000980"/>
       <w:r>
         <w:rPr>
           <w:noProof/>
@@ -8056,7 +8240,7 @@
         <w:lastRenderedPageBreak/>
         <w:t>Constraints</w:t>
       </w:r>
-      <w:bookmarkEnd w:id="7"/>
+      <w:bookmarkEnd w:id="8"/>
     </w:p>
     <w:p>
       <w:pPr>
@@ -8075,7 +8259,7 @@
           <w:lang w:val="en-GB"/>
         </w:rPr>
       </w:pPr>
-      <w:bookmarkStart w:id="8" w:name="_Toc341000981"/>
+      <w:bookmarkStart w:id="9" w:name="_Toc341000981"/>
       <w:r>
         <w:rPr>
           <w:noProof/>
@@ -8083,7 +8267,7 @@
         </w:rPr>
         <w:t>Regulatory Policies</w:t>
       </w:r>
-      <w:bookmarkEnd w:id="8"/>
+      <w:bookmarkEnd w:id="9"/>
     </w:p>
     <w:p>
       <w:pPr>
@@ -8209,7 +8393,7 @@
           <w:lang w:val="en-GB"/>
         </w:rPr>
       </w:pPr>
-      <w:bookmarkStart w:id="9" w:name="_Toc341000982"/>
+      <w:bookmarkStart w:id="10" w:name="_Toc341000982"/>
       <w:r>
         <w:rPr>
           <w:noProof/>
@@ -8217,7 +8401,7 @@
         </w:rPr>
         <w:t>Hardware Limitation</w:t>
       </w:r>
-      <w:bookmarkEnd w:id="9"/>
+      <w:bookmarkEnd w:id="10"/>
     </w:p>
     <w:p>
       <w:pPr>
@@ -8441,7 +8625,7 @@
           <w:lang w:val="en-GB"/>
         </w:rPr>
       </w:pPr>
-      <w:bookmarkStart w:id="10" w:name="_Toc341000983"/>
+      <w:bookmarkStart w:id="11" w:name="_Toc341000983"/>
       <w:r>
         <w:rPr>
           <w:noProof/>
@@ -8449,7 +8633,7 @@
         </w:rPr>
         <w:t>Interfaces to other applications</w:t>
       </w:r>
-      <w:bookmarkEnd w:id="10"/>
+      <w:bookmarkEnd w:id="11"/>
     </w:p>
     <w:p>
       <w:pPr>
@@ -8522,7 +8706,35 @@
           <w:noProof/>
           <w:lang w:val="en-GB"/>
         </w:rPr>
-        <w:t>Interface with Paymenth Method providers (Credit Card companies &amp; Paypal)</w:t>
+        <w:t>Interface with Payme</w:t>
+      </w:r>
+      <w:r>
+        <w:rPr>
+          <w:noProof/>
+          <w:lang w:val="en-GB"/>
+        </w:rPr>
+        <w:t>nt</w:t>
+      </w:r>
+      <w:r>
+        <w:rPr>
+          <w:noProof/>
+          <w:lang w:val="en-GB"/>
+        </w:rPr>
+        <w:t xml:space="preserve"> Method pr</w:t>
+      </w:r>
+      <w:r>
+        <w:rPr>
+          <w:noProof/>
+          <w:lang w:val="en-GB"/>
+        </w:rPr>
+        <w:t>oviders (Credit Card circuits</w:t>
+      </w:r>
+      <w:r>
+        <w:rPr>
+          <w:noProof/>
+          <w:lang w:val="en-GB"/>
+        </w:rPr>
+        <w:t>)</w:t>
       </w:r>
     </w:p>
     <w:p>
@@ -8543,14 +8755,14 @@
           <w:noProof/>
         </w:rPr>
       </w:pPr>
-      <w:bookmarkStart w:id="11" w:name="_Toc341000984"/>
+      <w:bookmarkStart w:id="12" w:name="_Toc341000984"/>
       <w:r>
         <w:rPr>
           <w:noProof/>
         </w:rPr>
         <w:t>Stakeholders Identification</w:t>
       </w:r>
-      <w:bookmarkEnd w:id="11"/>
+      <w:bookmarkEnd w:id="12"/>
     </w:p>
     <w:p>
       <w:pPr>
@@ -8746,7 +8958,7 @@
           <w:noProof/>
         </w:rPr>
       </w:pPr>
-      <w:bookmarkStart w:id="12" w:name="_Toc341000985"/>
+      <w:bookmarkStart w:id="13" w:name="_Toc341000985"/>
       <w:r>
         <w:rPr>
           <w:noProof/>
@@ -8754,7 +8966,7 @@
         <w:lastRenderedPageBreak/>
         <w:t>Reference Documents</w:t>
       </w:r>
-      <w:bookmarkEnd w:id="12"/>
+      <w:bookmarkEnd w:id="13"/>
     </w:p>
     <w:p>
       <w:pPr>
@@ -8849,7 +9061,7 @@
           <w:lang w:val="en-GB"/>
         </w:rPr>
       </w:pPr>
-      <w:bookmarkStart w:id="13" w:name="_Toc341000986"/>
+      <w:bookmarkStart w:id="14" w:name="_Toc341000986"/>
       <w:r>
         <w:rPr>
           <w:noProof/>
@@ -8857,7 +9069,7 @@
         </w:rPr>
         <w:t>REQUIREMENTS ANALYSIS</w:t>
       </w:r>
-      <w:bookmarkEnd w:id="13"/>
+      <w:bookmarkEnd w:id="14"/>
     </w:p>
     <w:p>
       <w:pPr>
@@ -8879,7 +9091,7 @@
           <w:lang w:val="en-GB"/>
         </w:rPr>
       </w:pPr>
-      <w:bookmarkStart w:id="14" w:name="_Toc341000987"/>
+      <w:bookmarkStart w:id="15" w:name="_Toc341000987"/>
       <w:r>
         <w:rPr>
           <w:noProof/>
@@ -8887,7 +9099,7 @@
         </w:rPr>
         <w:t>Functional Requirements</w:t>
       </w:r>
-      <w:bookmarkEnd w:id="14"/>
+      <w:bookmarkEnd w:id="15"/>
     </w:p>
     <w:p>
       <w:pPr>
@@ -8910,7 +9122,7 @@
           <w:lang w:val="en-GB"/>
         </w:rPr>
       </w:pPr>
-      <w:bookmarkStart w:id="15" w:name="_Toc341000988"/>
+      <w:bookmarkStart w:id="16" w:name="_Toc341000988"/>
       <w:r>
         <w:rPr>
           <w:noProof/>
@@ -8918,15 +9130,7 @@
         </w:rPr>
         <w:t>Client</w:t>
       </w:r>
-      <w:bookmarkEnd w:id="15"/>
-    </w:p>
-    <w:p>
-      <w:pPr>
-        <w:pStyle w:val="normal"/>
-        <w:rPr>
-          <w:lang w:val="en-GB"/>
-        </w:rPr>
-      </w:pPr>
+      <w:bookmarkEnd w:id="16"/>
     </w:p>
     <w:p>
       <w:pPr>
@@ -9342,21 +9546,21 @@
           <w:noProof/>
           <w:lang w:val="en-GB"/>
         </w:rPr>
-        <w:t xml:space="preserve">[G3] - </w:t>
-      </w:r>
-      <w:r>
-        <w:rPr>
-          <w:noProof/>
-          <w:lang w:val="en-GB"/>
-        </w:rPr>
-        <w:t>Find</w:t>
-      </w:r>
-      <w:r>
-        <w:rPr>
-          <w:noProof/>
-          <w:lang w:val="en-GB"/>
-        </w:rPr>
-        <w:t xml:space="preserve"> available cars from the current position:</w:t>
+        <w:t>[G3</w:t>
+      </w:r>
+      <w:r>
+        <w:rPr>
+          <w:noProof/>
+          <w:lang w:val="en-GB"/>
+        </w:rPr>
+        <w:t xml:space="preserve">] - </w:t>
+      </w:r>
+      <w:r>
+        <w:rPr>
+          <w:noProof/>
+          <w:lang w:val="en-GB"/>
+        </w:rPr>
+        <w:t>Request a new PIN</w:t>
       </w:r>
     </w:p>
     <w:p>
@@ -9379,21 +9583,72 @@
           <w:noProof/>
           <w:lang w:val="en-GB"/>
         </w:rPr>
-        <w:t>The system mu</w:t>
-      </w:r>
-      <w:r>
-        <w:rPr>
-          <w:noProof/>
-          <w:lang w:val="en-GB"/>
-        </w:rPr>
-        <w:t>st be able to determine the client</w:t>
-      </w:r>
-      <w:r>
-        <w:rPr>
-          <w:noProof/>
-          <w:lang w:val="en-GB"/>
-        </w:rPr>
-        <w:t xml:space="preserve">’s position from the GPS of his mobile phone </w:t>
+        <w:t xml:space="preserve">The system </w:t>
+      </w:r>
+      <w:r>
+        <w:rPr>
+          <w:noProof/>
+          <w:lang w:val="en-GB"/>
+        </w:rPr>
+        <w:t>must</w:t>
+      </w:r>
+      <w:r>
+        <w:rPr>
+          <w:noProof/>
+          <w:lang w:val="en-GB"/>
+        </w:rPr>
+        <w:t xml:space="preserve"> check if </w:t>
+      </w:r>
+      <w:r>
+        <w:rPr>
+          <w:noProof/>
+          <w:lang w:val="en-GB"/>
+        </w:rPr>
+        <w:t>e-mail address exists, otherwise an error is returned</w:t>
+      </w:r>
+    </w:p>
+    <w:p>
+      <w:pPr>
+        <w:pStyle w:val="normal"/>
+        <w:numPr>
+          <w:ilvl w:val="1"/>
+          <w:numId w:val="19"/>
+        </w:numPr>
+        <w:ind w:left="993" w:hanging="426"/>
+        <w:contextualSpacing/>
+        <w:jc w:val="both"/>
+        <w:rPr>
+          <w:noProof/>
+          <w:lang w:val="en-GB"/>
+        </w:rPr>
+      </w:pPr>
+      <w:r>
+        <w:rPr>
+          <w:noProof/>
+          <w:lang w:val="en-GB"/>
+        </w:rPr>
+        <w:t>[G4</w:t>
+      </w:r>
+      <w:r>
+        <w:rPr>
+          <w:noProof/>
+          <w:lang w:val="en-GB"/>
+        </w:rPr>
+        <w:t xml:space="preserve">] - </w:t>
+      </w:r>
+      <w:r>
+        <w:rPr>
+          <w:noProof/>
+          <w:lang w:val="en-GB"/>
+        </w:rPr>
+        <w:t>Find</w:t>
+      </w:r>
+      <w:r>
+        <w:rPr>
+          <w:noProof/>
+          <w:lang w:val="en-GB"/>
+        </w:rPr>
+        <w:t xml:space="preserve"> available cars from the current position:</w:t>
       </w:r>
     </w:p>
     <w:p>
@@ -9416,14 +9671,21 @@
           <w:noProof/>
           <w:lang w:val="en-GB"/>
         </w:rPr>
-        <w:t>The system must be a</w:t>
-      </w:r>
-      <w:r>
-        <w:rPr>
-          <w:noProof/>
-          <w:lang w:val="en-GB"/>
-        </w:rPr>
-        <w:t>ble to determine cars position</w:t>
+        <w:t>The system mu</w:t>
+      </w:r>
+      <w:r>
+        <w:rPr>
+          <w:noProof/>
+          <w:lang w:val="en-GB"/>
+        </w:rPr>
+        <w:t>st be able to determine the client</w:t>
+      </w:r>
+      <w:r>
+        <w:rPr>
+          <w:noProof/>
+          <w:lang w:val="en-GB"/>
+        </w:rPr>
+        <w:t xml:space="preserve">’s position from the GPS of his mobile phone </w:t>
       </w:r>
     </w:p>
     <w:p>
@@ -9446,14 +9708,14 @@
           <w:noProof/>
           <w:lang w:val="en-GB"/>
         </w:rPr>
-        <w:t xml:space="preserve">The system must be able to determine which cars are </w:t>
-      </w:r>
-      <w:r>
-        <w:rPr>
-          <w:noProof/>
-          <w:lang w:val="en-GB"/>
-        </w:rPr>
-        <w:t>reserved</w:t>
+        <w:t>The system must be a</w:t>
+      </w:r>
+      <w:r>
+        <w:rPr>
+          <w:noProof/>
+          <w:lang w:val="en-GB"/>
+        </w:rPr>
+        <w:t>ble to determine cars position</w:t>
       </w:r>
     </w:p>
     <w:p>
@@ -9476,6 +9738,36 @@
           <w:noProof/>
           <w:lang w:val="en-GB"/>
         </w:rPr>
+        <w:t xml:space="preserve">The system must be able to determine which cars are </w:t>
+      </w:r>
+      <w:r>
+        <w:rPr>
+          <w:noProof/>
+          <w:lang w:val="en-GB"/>
+        </w:rPr>
+        <w:t>reserved</w:t>
+      </w:r>
+    </w:p>
+    <w:p>
+      <w:pPr>
+        <w:pStyle w:val="normal"/>
+        <w:numPr>
+          <w:ilvl w:val="2"/>
+          <w:numId w:val="19"/>
+        </w:numPr>
+        <w:ind w:left="1701" w:hanging="567"/>
+        <w:contextualSpacing/>
+        <w:jc w:val="both"/>
+        <w:rPr>
+          <w:noProof/>
+          <w:lang w:val="en-GB"/>
+        </w:rPr>
+      </w:pPr>
+      <w:r>
+        <w:rPr>
+          <w:noProof/>
+          <w:lang w:val="en-GB"/>
+        </w:rPr>
         <w:t>The system must be a</w:t>
       </w:r>
       <w:r>
@@ -9506,7 +9798,14 @@
           <w:noProof/>
           <w:lang w:val="en-GB"/>
         </w:rPr>
-        <w:t xml:space="preserve">[G4] - </w:t>
+        <w:t>[G5</w:t>
+      </w:r>
+      <w:r>
+        <w:rPr>
+          <w:noProof/>
+          <w:lang w:val="en-GB"/>
+        </w:rPr>
+        <w:t xml:space="preserve">] - </w:t>
       </w:r>
       <w:r>
         <w:rPr>
@@ -9629,21 +9928,7 @@
           <w:noProof/>
           <w:lang w:val="en-GB"/>
         </w:rPr>
-        <w:t>ble to determine cars</w:t>
-      </w:r>
-      <w:r>
-        <w:rPr>
-          <w:noProof/>
-          <w:lang w:val="en-GB"/>
-        </w:rPr>
-        <w:t>’</w:t>
-      </w:r>
-      <w:r>
-        <w:rPr>
-          <w:noProof/>
-          <w:lang w:val="en-GB"/>
-        </w:rPr>
-        <w:t xml:space="preserve"> position</w:t>
+        <w:t>ble to determine the position of the car</w:t>
       </w:r>
     </w:p>
     <w:p>
@@ -9726,7 +10011,14 @@
           <w:noProof/>
           <w:lang w:val="en-GB"/>
         </w:rPr>
-        <w:t>[G5] - Reserve</w:t>
+        <w:t>[G6</w:t>
+      </w:r>
+      <w:r>
+        <w:rPr>
+          <w:noProof/>
+          <w:lang w:val="en-GB"/>
+        </w:rPr>
+        <w:t>] - Reserve</w:t>
       </w:r>
       <w:r>
         <w:rPr>
@@ -9840,15 +10132,6 @@
           <w:lang w:val="en-GB"/>
         </w:rPr>
       </w:pPr>
-      <w:r>
-        <w:rPr>
-          <w:noProof/>
-          <w:lang w:val="en-GB"/>
-        </w:rPr>
-        <w:br w:type="page"/>
-      </w:r>
-      <w:bookmarkStart w:id="16" w:name="_GoBack"/>
-      <w:bookmarkEnd w:id="16"/>
     </w:p>
     <w:p>
       <w:pPr>
@@ -9870,8 +10153,14 @@
           <w:noProof/>
           <w:lang w:val="en-GB"/>
         </w:rPr>
-        <w:lastRenderedPageBreak/>
-        <w:t>[G6] - Identify</w:t>
+        <w:t>[G7</w:t>
+      </w:r>
+      <w:r>
+        <w:rPr>
+          <w:noProof/>
+          <w:lang w:val="en-GB"/>
+        </w:rPr>
+        <w:t>] - Identify</w:t>
       </w:r>
       <w:r>
         <w:rPr>
@@ -10026,7 +10315,14 @@
           <w:noProof/>
           <w:lang w:val="en-GB"/>
         </w:rPr>
-        <w:t>[G7] - Drive</w:t>
+        <w:t>[G8</w:t>
+      </w:r>
+      <w:r>
+        <w:rPr>
+          <w:noProof/>
+          <w:lang w:val="en-GB"/>
+        </w:rPr>
+        <w:t>] - Drive</w:t>
       </w:r>
       <w:r>
         <w:rPr>
@@ -10172,7 +10468,14 @@
           <w:noProof/>
           <w:lang w:val="en-GB"/>
         </w:rPr>
-        <w:t xml:space="preserve">[G8] - </w:t>
+        <w:t>[G9</w:t>
+      </w:r>
+      <w:r>
+        <w:rPr>
+          <w:noProof/>
+          <w:lang w:val="en-GB"/>
+        </w:rPr>
+        <w:t xml:space="preserve">] - </w:t>
       </w:r>
       <w:r>
         <w:rPr>
@@ -10239,7 +10542,14 @@
           <w:noProof/>
           <w:lang w:val="en-GB"/>
         </w:rPr>
-        <w:t xml:space="preserve">[G9] - </w:t>
+        <w:t>[G10</w:t>
+      </w:r>
+      <w:r>
+        <w:rPr>
+          <w:noProof/>
+          <w:lang w:val="en-GB"/>
+        </w:rPr>
+        <w:t xml:space="preserve">] - </w:t>
       </w:r>
       <w:r>
         <w:rPr>
@@ -10366,7 +10676,14 @@
           <w:noProof/>
           <w:lang w:val="en-GB"/>
         </w:rPr>
-        <w:t xml:space="preserve">[G10] - </w:t>
+        <w:t>[G11</w:t>
+      </w:r>
+      <w:r>
+        <w:rPr>
+          <w:noProof/>
+          <w:lang w:val="en-GB"/>
+        </w:rPr>
+        <w:t xml:space="preserve">] - </w:t>
       </w:r>
       <w:r>
         <w:rPr>
@@ -10433,7 +10750,7 @@
           <w:noProof/>
           <w:lang w:val="en-GB"/>
         </w:rPr>
-        <w:t>[G11</w:t>
+        <w:t>[G12</w:t>
       </w:r>
       <w:r>
         <w:rPr>
@@ -10551,7 +10868,7 @@
           <w:noProof/>
           <w:lang w:val="en-GB"/>
         </w:rPr>
-        <w:t>[G12</w:t>
+        <w:t>[G13</w:t>
       </w:r>
       <w:r>
         <w:rPr>
@@ -10676,7 +10993,14 @@
           <w:noProof/>
           <w:lang w:val="en-GB"/>
         </w:rPr>
-        <w:t xml:space="preserve">[G13] - </w:t>
+        <w:t>[G14</w:t>
+      </w:r>
+      <w:r>
+        <w:rPr>
+          <w:noProof/>
+          <w:lang w:val="en-GB"/>
+        </w:rPr>
+        <w:t xml:space="preserve">] - </w:t>
       </w:r>
       <w:r>
         <w:rPr>
@@ -10750,7 +11074,14 @@
           <w:noProof/>
           <w:lang w:val="en-GB"/>
         </w:rPr>
-        <w:t xml:space="preserve">[G14] - </w:t>
+        <w:t>[G15</w:t>
+      </w:r>
+      <w:r>
+        <w:rPr>
+          <w:noProof/>
+          <w:lang w:val="en-GB"/>
+        </w:rPr>
+        <w:t xml:space="preserve">] - </w:t>
       </w:r>
       <w:r>
         <w:rPr>
@@ -10817,7 +11148,14 @@
           <w:noProof/>
           <w:lang w:val="en-GB"/>
         </w:rPr>
-        <w:t>[G15] - Get a discount on a ride</w:t>
+        <w:t>[G16</w:t>
+      </w:r>
+      <w:r>
+        <w:rPr>
+          <w:noProof/>
+          <w:lang w:val="en-GB"/>
+        </w:rPr>
+        <w:t>] - Get a discount on a ride</w:t>
       </w:r>
     </w:p>
     <w:p>
@@ -10937,7 +11275,14 @@
           <w:noProof/>
           <w:lang w:val="en-GB"/>
         </w:rPr>
-        <w:t>[G16] - Get an overcharge on a ride</w:t>
+        <w:t>[G17</w:t>
+      </w:r>
+      <w:r>
+        <w:rPr>
+          <w:noProof/>
+          <w:lang w:val="en-GB"/>
+        </w:rPr>
+        <w:t>] - Get an overcharge on a ride</w:t>
       </w:r>
     </w:p>
     <w:p>
@@ -11020,7 +11365,7 @@
           <w:noProof/>
           <w:lang w:val="en-GB"/>
         </w:rPr>
-        <w:t>[G17</w:t>
+        <w:t>[G18</w:t>
       </w:r>
       <w:r>
         <w:rPr>
@@ -11136,7 +11481,7 @@
           <w:noProof/>
           <w:lang w:val="en-GB"/>
         </w:rPr>
-        <w:t>[G18</w:t>
+        <w:t>[G19</w:t>
       </w:r>
       <w:r>
         <w:rPr>
@@ -11226,7 +11571,7 @@
           <w:noProof/>
           <w:lang w:val="en-GB"/>
         </w:rPr>
-        <w:t>[G19</w:t>
+        <w:t>[G20</w:t>
       </w:r>
       <w:r>
         <w:rPr>
@@ -11326,7 +11671,7 @@
           <w:noProof/>
           <w:lang w:val="en-GB"/>
         </w:rPr>
-        <w:t>[G20</w:t>
+        <w:t>[G21</w:t>
       </w:r>
       <w:r>
         <w:rPr>
@@ -11380,7 +11725,14 @@
           <w:noProof/>
           <w:lang w:val="en-GB"/>
         </w:rPr>
-        <w:t xml:space="preserve">provide to the user </w:t>
+        <w:t xml:space="preserve">provide to </w:t>
+      </w:r>
+      <w:r>
+        <w:rPr>
+          <w:noProof/>
+          <w:lang w:val="en-GB"/>
+        </w:rPr>
+        <w:t xml:space="preserve">the user </w:t>
       </w:r>
       <w:r>
         <w:rPr>
@@ -11388,6 +11740,32 @@
           <w:lang w:val="en-GB"/>
         </w:rPr>
         <w:t>the phone number of the assistance</w:t>
+      </w:r>
+    </w:p>
+    <w:p>
+      <w:pPr>
+        <w:pStyle w:val="normal"/>
+        <w:numPr>
+          <w:ilvl w:val="1"/>
+          <w:numId w:val="19"/>
+        </w:numPr>
+        <w:tabs>
+          <w:tab w:val="left" w:pos="993"/>
+        </w:tabs>
+        <w:ind w:hanging="1233"/>
+        <w:contextualSpacing/>
+        <w:jc w:val="both"/>
+        <w:rPr>
+          <w:noProof/>
+          <w:lang w:val="en-GB"/>
+        </w:rPr>
+      </w:pPr>
+      <w:r>
+        <w:rPr>
+          <w:noProof/>
+          <w:lang w:val="en-GB"/>
+        </w:rPr>
+        <w:t xml:space="preserve"> [G22] - Manage Requests data</w:t>
       </w:r>
     </w:p>
     <w:p>
@@ -11576,183 +11954,7 @@
                                 <w:sz w:val="16"/>
                                 <w:szCs w:val="16"/>
                               </w:rPr>
-                              <w:t xml:space="preserve">Figure </w:t>
-                            </w:r>
-                            <w:proofErr w:type="gramStart"/>
-                            <w:r>
-                              <w:rPr>
-                                <w:sz w:val="16"/>
-                                <w:szCs w:val="16"/>
-                              </w:rPr>
-                              <w:t>2</w:t>
-                            </w:r>
-                            <w:proofErr w:type="gramEnd"/>
-                            <w:r>
-                              <w:rPr>
-                                <w:sz w:val="16"/>
-                                <w:szCs w:val="16"/>
-                              </w:rPr>
-                              <w:t xml:space="preserve"> show the home of the </w:t>
-                            </w:r>
-                            <w:proofErr w:type="spellStart"/>
-                            <w:r>
-                              <w:rPr>
-                                <w:sz w:val="16"/>
-                                <w:szCs w:val="16"/>
-                              </w:rPr>
-                              <w:t>application</w:t>
-                            </w:r>
-                            <w:proofErr w:type="spellEnd"/>
-                            <w:r>
-                              <w:rPr>
-                                <w:sz w:val="16"/>
-                                <w:szCs w:val="16"/>
-                              </w:rPr>
-                              <w:t xml:space="preserve">, in </w:t>
-                            </w:r>
-                            <w:proofErr w:type="spellStart"/>
-                            <w:r>
-                              <w:rPr>
-                                <w:sz w:val="16"/>
-                                <w:szCs w:val="16"/>
-                              </w:rPr>
-                              <w:t>which</w:t>
-                            </w:r>
-                            <w:proofErr w:type="spellEnd"/>
-                            <w:r>
-                              <w:rPr>
-                                <w:sz w:val="16"/>
-                                <w:szCs w:val="16"/>
-                              </w:rPr>
-                              <w:t xml:space="preserve"> the </w:t>
-                            </w:r>
-                            <w:proofErr w:type="spellStart"/>
-                            <w:r>
-                              <w:rPr>
-                                <w:sz w:val="16"/>
-                                <w:szCs w:val="16"/>
-                              </w:rPr>
-                              <w:t>user</w:t>
-                            </w:r>
-                            <w:proofErr w:type="spellEnd"/>
-                            <w:r>
-                              <w:rPr>
-                                <w:sz w:val="16"/>
-                                <w:szCs w:val="16"/>
-                              </w:rPr>
-                              <w:t xml:space="preserve"> can </w:t>
-                            </w:r>
-                            <w:proofErr w:type="spellStart"/>
-                            <w:r>
-                              <w:rPr>
-                                <w:sz w:val="16"/>
-                                <w:szCs w:val="16"/>
-                              </w:rPr>
-                              <w:t>serach</w:t>
-                            </w:r>
-                            <w:proofErr w:type="spellEnd"/>
-                            <w:r>
-                              <w:rPr>
-                                <w:sz w:val="16"/>
-                                <w:szCs w:val="16"/>
-                              </w:rPr>
-                              <w:t xml:space="preserve"> for </w:t>
-                            </w:r>
-                            <w:proofErr w:type="spellStart"/>
-                            <w:r>
-                              <w:rPr>
-                                <w:sz w:val="16"/>
-                                <w:szCs w:val="16"/>
-                              </w:rPr>
-                              <w:t>available</w:t>
-                            </w:r>
-                            <w:proofErr w:type="spellEnd"/>
-                            <w:r>
-                              <w:rPr>
-                                <w:sz w:val="16"/>
-                                <w:szCs w:val="16"/>
-                              </w:rPr>
-                              <w:t xml:space="preserve"> </w:t>
-                            </w:r>
-                            <w:proofErr w:type="spellStart"/>
-                            <w:r>
-                              <w:rPr>
-                                <w:sz w:val="16"/>
-                                <w:szCs w:val="16"/>
-                              </w:rPr>
-                              <w:t>cars</w:t>
-                            </w:r>
-                            <w:proofErr w:type="spellEnd"/>
-                            <w:r>
-                              <w:rPr>
-                                <w:sz w:val="16"/>
-                                <w:szCs w:val="16"/>
-                              </w:rPr>
-                              <w:t xml:space="preserve"> </w:t>
-                            </w:r>
-                            <w:proofErr w:type="spellStart"/>
-                            <w:r>
-                              <w:rPr>
-                                <w:sz w:val="16"/>
-                                <w:szCs w:val="16"/>
-                              </w:rPr>
-                              <w:t>near</w:t>
-                            </w:r>
-                            <w:proofErr w:type="spellEnd"/>
-                            <w:r>
-                              <w:rPr>
-                                <w:sz w:val="16"/>
-                                <w:szCs w:val="16"/>
-                              </w:rPr>
-                              <w:t xml:space="preserve"> a </w:t>
-                            </w:r>
-                            <w:proofErr w:type="spellStart"/>
-                            <w:r>
-                              <w:rPr>
-                                <w:sz w:val="16"/>
-                                <w:szCs w:val="16"/>
-                              </w:rPr>
-                              <w:t>specified</w:t>
-                            </w:r>
-                            <w:proofErr w:type="spellEnd"/>
-                            <w:r>
-                              <w:rPr>
-                                <w:sz w:val="16"/>
-                                <w:szCs w:val="16"/>
-                              </w:rPr>
-                              <w:t xml:space="preserve"> </w:t>
-                            </w:r>
-                            <w:proofErr w:type="spellStart"/>
-                            <w:r>
-                              <w:rPr>
-                                <w:sz w:val="16"/>
-                                <w:szCs w:val="16"/>
-                              </w:rPr>
-                              <w:t>address</w:t>
-                            </w:r>
-                            <w:proofErr w:type="spellEnd"/>
-                            <w:r>
-                              <w:rPr>
-                                <w:sz w:val="16"/>
-                                <w:szCs w:val="16"/>
-                              </w:rPr>
-                              <w:t xml:space="preserve"> or </w:t>
-                            </w:r>
-                            <w:proofErr w:type="spellStart"/>
-                            <w:r>
-                              <w:rPr>
-                                <w:sz w:val="16"/>
-                                <w:szCs w:val="16"/>
-                              </w:rPr>
-                              <w:t>its</w:t>
-                            </w:r>
-                            <w:proofErr w:type="spellEnd"/>
-                            <w:r>
-                              <w:rPr>
-                                <w:sz w:val="16"/>
-                                <w:szCs w:val="16"/>
-                              </w:rPr>
-                              <w:t xml:space="preserve"> GPS position</w:t>
+                              <w:t>Figure 2 show the home of the application, in which the user can serach for available cars near a specified address or its GPS position</w:t>
                             </w:r>
                           </w:p>
                         </w:txbxContent>
@@ -12051,103 +12253,14 @@
                                 <w:sz w:val="16"/>
                                 <w:szCs w:val="16"/>
                               </w:rPr>
-                              <w:t xml:space="preserve">Figure </w:t>
+                              <w:t>Figure 1</w:t>
                             </w:r>
-                            <w:proofErr w:type="gramStart"/>
                             <w:r>
                               <w:rPr>
                                 <w:sz w:val="16"/>
                                 <w:szCs w:val="16"/>
                               </w:rPr>
-                              <w:t>1</w:t>
-                            </w:r>
-                            <w:proofErr w:type="gramEnd"/>
-                            <w:r>
-                              <w:rPr>
-                                <w:sz w:val="16"/>
-                                <w:szCs w:val="16"/>
-                              </w:rPr>
-                              <w:t xml:space="preserve"> shows the login </w:t>
-                            </w:r>
-                            <w:proofErr w:type="spellStart"/>
-                            <w:r>
-                              <w:rPr>
-                                <w:sz w:val="16"/>
-                                <w:szCs w:val="16"/>
-                              </w:rPr>
-                              <w:t>form</w:t>
-                            </w:r>
-                            <w:proofErr w:type="spellEnd"/>
-                            <w:r>
-                              <w:rPr>
-                                <w:sz w:val="16"/>
-                                <w:szCs w:val="16"/>
-                              </w:rPr>
-                              <w:t xml:space="preserve"> of the </w:t>
-                            </w:r>
-                            <w:proofErr w:type="spellStart"/>
-                            <w:r>
-                              <w:rPr>
-                                <w:sz w:val="16"/>
-                                <w:szCs w:val="16"/>
-                              </w:rPr>
-                              <w:t>application</w:t>
-                            </w:r>
-                            <w:proofErr w:type="spellEnd"/>
-                            <w:r>
-                              <w:rPr>
-                                <w:sz w:val="16"/>
-                                <w:szCs w:val="16"/>
-                              </w:rPr>
-                              <w:t xml:space="preserve">, with the option of </w:t>
-                            </w:r>
-                            <w:proofErr w:type="spellStart"/>
-                            <w:r>
-                              <w:rPr>
-                                <w:sz w:val="16"/>
-                                <w:szCs w:val="16"/>
-                              </w:rPr>
-                              <w:t>signing</w:t>
-                            </w:r>
-                            <w:proofErr w:type="spellEnd"/>
-                            <w:r>
-                              <w:rPr>
-                                <w:sz w:val="16"/>
-                                <w:szCs w:val="16"/>
-                              </w:rPr>
-                              <w:t xml:space="preserve"> up for a new client and a link to </w:t>
-                            </w:r>
-                            <w:proofErr w:type="spellStart"/>
-                            <w:r>
-                              <w:rPr>
-                                <w:sz w:val="16"/>
-                                <w:szCs w:val="16"/>
-                              </w:rPr>
-                              <w:t>recover</w:t>
-                            </w:r>
-                            <w:proofErr w:type="spellEnd"/>
-                            <w:r>
-                              <w:rPr>
-                                <w:sz w:val="16"/>
-                                <w:szCs w:val="16"/>
-                              </w:rPr>
-                              <w:t xml:space="preserve"> a </w:t>
-                            </w:r>
-                            <w:proofErr w:type="spellStart"/>
-                            <w:r>
-                              <w:rPr>
-                                <w:sz w:val="16"/>
-                                <w:szCs w:val="16"/>
-                              </w:rPr>
-                              <w:t>forgotten</w:t>
-                            </w:r>
-                            <w:proofErr w:type="spellEnd"/>
-                            <w:r>
-                              <w:rPr>
-                                <w:sz w:val="16"/>
-                                <w:szCs w:val="16"/>
-                              </w:rPr>
-                              <w:t xml:space="preserve"> PIN</w:t>
+                              <w:t xml:space="preserve"> shows the login form of the application, with the option of signing up for a new client and a link to recover a forgotten PIN</w:t>
                             </w:r>
                           </w:p>
                         </w:txbxContent>
@@ -12691,191 +12804,13 @@
                               </w:rPr>
                               <w:t xml:space="preserve">Figure </w:t>
                             </w:r>
-                            <w:proofErr w:type="gramStart"/>
                             <w:r>
                               <w:rPr>
                                 <w:sz w:val="16"/>
                                 <w:szCs w:val="16"/>
                               </w:rPr>
-                              <w:t>4</w:t>
+                              <w:t>4 shows the section for a car identification, accessibile by touching the button in figure 2 “I’m near a car”. The client have to insert the car’s License Plate and the personal PIN.</w:t>
                             </w:r>
-                            <w:proofErr w:type="gramEnd"/>
-                            <w:r>
-                              <w:rPr>
-                                <w:sz w:val="16"/>
-                                <w:szCs w:val="16"/>
-                              </w:rPr>
-                              <w:t xml:space="preserve"> shows the </w:t>
-                            </w:r>
-                            <w:proofErr w:type="spellStart"/>
-                            <w:r>
-                              <w:rPr>
-                                <w:sz w:val="16"/>
-                                <w:szCs w:val="16"/>
-                              </w:rPr>
-                              <w:t>section</w:t>
-                            </w:r>
-                            <w:proofErr w:type="spellEnd"/>
-                            <w:r>
-                              <w:rPr>
-                                <w:sz w:val="16"/>
-                                <w:szCs w:val="16"/>
-                              </w:rPr>
-                              <w:t xml:space="preserve"> for a car </w:t>
-                            </w:r>
-                            <w:proofErr w:type="spellStart"/>
-                            <w:r>
-                              <w:rPr>
-                                <w:sz w:val="16"/>
-                                <w:szCs w:val="16"/>
-                              </w:rPr>
-                              <w:t>identification</w:t>
-                            </w:r>
-                            <w:proofErr w:type="spellEnd"/>
-                            <w:r>
-                              <w:rPr>
-                                <w:sz w:val="16"/>
-                                <w:szCs w:val="16"/>
-                              </w:rPr>
-                              <w:t xml:space="preserve">, accessibile by </w:t>
-                            </w:r>
-                            <w:proofErr w:type="spellStart"/>
-                            <w:r>
-                              <w:rPr>
-                                <w:sz w:val="16"/>
-                                <w:szCs w:val="16"/>
-                              </w:rPr>
-                              <w:t>touching</w:t>
-                            </w:r>
-                            <w:proofErr w:type="spellEnd"/>
-                            <w:r>
-                              <w:rPr>
-                                <w:sz w:val="16"/>
-                                <w:szCs w:val="16"/>
-                              </w:rPr>
-                              <w:t xml:space="preserve"> the </w:t>
-                            </w:r>
-                            <w:proofErr w:type="spellStart"/>
-                            <w:r>
-                              <w:rPr>
-                                <w:sz w:val="16"/>
-                                <w:szCs w:val="16"/>
-                              </w:rPr>
-                              <w:t>button</w:t>
-                            </w:r>
-                            <w:proofErr w:type="spellEnd"/>
-                            <w:r>
-                              <w:rPr>
-                                <w:sz w:val="16"/>
-                                <w:szCs w:val="16"/>
-                              </w:rPr>
-                              <w:t xml:space="preserve"> in figure 2 “</w:t>
-                            </w:r>
-                            <w:proofErr w:type="spellStart"/>
-                            <w:r>
-                              <w:rPr>
-                                <w:sz w:val="16"/>
-                                <w:szCs w:val="16"/>
-                              </w:rPr>
-                              <w:t>I’m</w:t>
-                            </w:r>
-                            <w:proofErr w:type="spellEnd"/>
-                            <w:r>
-                              <w:rPr>
-                                <w:sz w:val="16"/>
-                                <w:szCs w:val="16"/>
-                              </w:rPr>
-                              <w:t xml:space="preserve"> </w:t>
-                            </w:r>
-                            <w:proofErr w:type="spellStart"/>
-                            <w:r>
-                              <w:rPr>
-                                <w:sz w:val="16"/>
-                                <w:szCs w:val="16"/>
-                              </w:rPr>
-                              <w:t>near</w:t>
-                            </w:r>
-                            <w:proofErr w:type="spellEnd"/>
-                            <w:r>
-                              <w:rPr>
-                                <w:sz w:val="16"/>
-                                <w:szCs w:val="16"/>
-                              </w:rPr>
-                              <w:t xml:space="preserve"> a car”. </w:t>
-                            </w:r>
-                            <w:proofErr w:type="gramStart"/>
-                            <w:r>
-                              <w:rPr>
-                                <w:sz w:val="16"/>
-                                <w:szCs w:val="16"/>
-                              </w:rPr>
-                              <w:t xml:space="preserve">The client </w:t>
-                            </w:r>
-                            <w:proofErr w:type="spellStart"/>
-                            <w:r>
-                              <w:rPr>
-                                <w:sz w:val="16"/>
-                                <w:szCs w:val="16"/>
-                              </w:rPr>
-                              <w:t>have</w:t>
-                            </w:r>
-                            <w:proofErr w:type="spellEnd"/>
-                            <w:r>
-                              <w:rPr>
-                                <w:sz w:val="16"/>
-                                <w:szCs w:val="16"/>
-                              </w:rPr>
-                              <w:t xml:space="preserve"> to </w:t>
-                            </w:r>
-                            <w:proofErr w:type="spellStart"/>
-                            <w:r>
-                              <w:rPr>
-                                <w:sz w:val="16"/>
-                                <w:szCs w:val="16"/>
-                              </w:rPr>
-                              <w:t>insert</w:t>
-                            </w:r>
-                            <w:proofErr w:type="spellEnd"/>
-                            <w:r>
-                              <w:rPr>
-                                <w:sz w:val="16"/>
-                                <w:szCs w:val="16"/>
-                              </w:rPr>
-                              <w:t xml:space="preserve"> the </w:t>
-                            </w:r>
-                            <w:proofErr w:type="spellStart"/>
-                            <w:r>
-                              <w:rPr>
-                                <w:sz w:val="16"/>
-                                <w:szCs w:val="16"/>
-                              </w:rPr>
-                              <w:t>car’s</w:t>
-                            </w:r>
-                            <w:proofErr w:type="spellEnd"/>
-                            <w:r>
-                              <w:rPr>
-                                <w:sz w:val="16"/>
-                                <w:szCs w:val="16"/>
-                              </w:rPr>
-                              <w:t xml:space="preserve"> License </w:t>
-                            </w:r>
-                            <w:proofErr w:type="spellStart"/>
-                            <w:r>
-                              <w:rPr>
-                                <w:sz w:val="16"/>
-                                <w:szCs w:val="16"/>
-                              </w:rPr>
-                              <w:t>Plate</w:t>
-                            </w:r>
-                            <w:proofErr w:type="spellEnd"/>
-                            <w:r>
-                              <w:rPr>
-                                <w:sz w:val="16"/>
-                                <w:szCs w:val="16"/>
-                              </w:rPr>
-                              <w:t xml:space="preserve"> and the personal PIN.</w:t>
-                            </w:r>
-                            <w:proofErr w:type="gramEnd"/>
                           </w:p>
                         </w:txbxContent>
                       </wps:txbx>
@@ -13329,181 +13264,12 @@
                               </w:rPr>
                               <w:t xml:space="preserve">Figure </w:t>
                             </w:r>
-                            <w:proofErr w:type="gramStart"/>
                             <w:r>
                               <w:rPr>
                                 <w:sz w:val="16"/>
                                 <w:szCs w:val="16"/>
                               </w:rPr>
-                              <w:t>3</w:t>
-                            </w:r>
-                            <w:proofErr w:type="gramEnd"/>
-                            <w:r>
-                              <w:rPr>
-                                <w:sz w:val="16"/>
-                                <w:szCs w:val="16"/>
-                              </w:rPr>
-                              <w:t xml:space="preserve"> shows the </w:t>
-                            </w:r>
-                            <w:proofErr w:type="spellStart"/>
-                            <w:r>
-                              <w:rPr>
-                                <w:sz w:val="16"/>
-                                <w:szCs w:val="16"/>
-                              </w:rPr>
-                              <w:t>section</w:t>
-                            </w:r>
-                            <w:proofErr w:type="spellEnd"/>
-                            <w:r>
-                              <w:rPr>
-                                <w:sz w:val="16"/>
-                                <w:szCs w:val="16"/>
-                              </w:rPr>
-                              <w:t xml:space="preserve"> in </w:t>
-                            </w:r>
-                            <w:proofErr w:type="spellStart"/>
-                            <w:r>
-                              <w:rPr>
-                                <w:sz w:val="16"/>
-                                <w:szCs w:val="16"/>
-                              </w:rPr>
-                              <w:t>which</w:t>
-                            </w:r>
-                            <w:proofErr w:type="spellEnd"/>
-                            <w:r>
-                              <w:rPr>
-                                <w:sz w:val="16"/>
-                                <w:szCs w:val="16"/>
-                              </w:rPr>
-                              <w:t xml:space="preserve"> the client focus on an </w:t>
-                            </w:r>
-                            <w:proofErr w:type="spellStart"/>
-                            <w:r>
-                              <w:rPr>
-                                <w:sz w:val="16"/>
-                                <w:szCs w:val="16"/>
-                              </w:rPr>
-                              <w:t>available</w:t>
-                            </w:r>
-                            <w:proofErr w:type="spellEnd"/>
-                            <w:r>
-                              <w:rPr>
-                                <w:sz w:val="16"/>
-                                <w:szCs w:val="16"/>
-                              </w:rPr>
-                              <w:t xml:space="preserve"> car </w:t>
-                            </w:r>
-                            <w:proofErr w:type="spellStart"/>
-                            <w:r>
-                              <w:rPr>
-                                <w:sz w:val="16"/>
-                                <w:szCs w:val="16"/>
-                              </w:rPr>
-                              <w:t>selected</w:t>
-                            </w:r>
-                            <w:proofErr w:type="spellEnd"/>
-                            <w:r>
-                              <w:rPr>
-                                <w:sz w:val="16"/>
-                                <w:szCs w:val="16"/>
-                              </w:rPr>
-                              <w:t xml:space="preserve"> on the </w:t>
-                            </w:r>
-                            <w:proofErr w:type="spellStart"/>
-                            <w:r>
-                              <w:rPr>
-                                <w:sz w:val="16"/>
-                                <w:szCs w:val="16"/>
-                              </w:rPr>
-                              <w:t>map</w:t>
-                            </w:r>
-                            <w:proofErr w:type="spellEnd"/>
-                            <w:r>
-                              <w:rPr>
-                                <w:sz w:val="16"/>
-                                <w:szCs w:val="16"/>
-                              </w:rPr>
-                              <w:t xml:space="preserve">, with the </w:t>
-                            </w:r>
-                            <w:proofErr w:type="spellStart"/>
-                            <w:r>
-                              <w:rPr>
-                                <w:sz w:val="16"/>
-                                <w:szCs w:val="16"/>
-                              </w:rPr>
-                              <w:t>possibility</w:t>
-                            </w:r>
-                            <w:proofErr w:type="spellEnd"/>
-                            <w:r>
-                              <w:rPr>
-                                <w:sz w:val="16"/>
-                                <w:szCs w:val="16"/>
-                              </w:rPr>
-                              <w:t xml:space="preserve"> of </w:t>
-                            </w:r>
-                            <w:proofErr w:type="spellStart"/>
-                            <w:r>
-                              <w:rPr>
-                                <w:sz w:val="16"/>
-                                <w:szCs w:val="16"/>
-                              </w:rPr>
-                              <w:t>reserving</w:t>
-                            </w:r>
-                            <w:proofErr w:type="spellEnd"/>
-                            <w:r>
-                              <w:rPr>
-                                <w:sz w:val="16"/>
-                                <w:szCs w:val="16"/>
-                              </w:rPr>
-                              <w:t xml:space="preserve"> </w:t>
-                            </w:r>
-                            <w:proofErr w:type="spellStart"/>
-                            <w:r>
-                              <w:rPr>
-                                <w:sz w:val="16"/>
-                                <w:szCs w:val="16"/>
-                              </w:rPr>
-                              <w:t>it</w:t>
-                            </w:r>
-                            <w:proofErr w:type="spellEnd"/>
-                            <w:r>
-                              <w:rPr>
-                                <w:sz w:val="16"/>
-                                <w:szCs w:val="16"/>
-                              </w:rPr>
-                              <w:t xml:space="preserve">. The display show the location and the </w:t>
-                            </w:r>
-                            <w:proofErr w:type="spellStart"/>
-                            <w:r>
-                              <w:rPr>
-                                <w:sz w:val="16"/>
-                                <w:szCs w:val="16"/>
-                              </w:rPr>
-                              <w:t>battery</w:t>
-                            </w:r>
-                            <w:proofErr w:type="spellEnd"/>
-                            <w:r>
-                              <w:rPr>
-                                <w:sz w:val="16"/>
-                                <w:szCs w:val="16"/>
-                              </w:rPr>
-                              <w:t xml:space="preserve"> </w:t>
-                            </w:r>
-                            <w:proofErr w:type="spellStart"/>
-                            <w:r>
-                              <w:rPr>
-                                <w:sz w:val="16"/>
-                                <w:szCs w:val="16"/>
-                              </w:rPr>
-                              <w:t>level</w:t>
-                            </w:r>
-                            <w:proofErr w:type="spellEnd"/>
-                            <w:r>
-                              <w:rPr>
-                                <w:sz w:val="16"/>
-                                <w:szCs w:val="16"/>
-                              </w:rPr>
-                              <w:t xml:space="preserve"> of the car.</w:t>
+                              <w:t>3 shows the section in which the client focus on an available car selected on the map, with the possibility of reserving it. The display show the location and the battery level of the car.</w:t>
                             </w:r>
                           </w:p>
                         </w:txbxContent>
@@ -17259,6 +17025,7 @@
         <w:pBdr>
           <w:bottom w:val="single" w:sz="6" w:space="1" w:color="auto"/>
         </w:pBdr>
+        <w:jc w:val="right"/>
         <w:rPr>
           <w:noProof/>
           <w:lang w:val="en-GB"/>
@@ -26499,6 +26266,62 @@
           <w:lang w:val="en-GB"/>
         </w:rPr>
         <w:t>The Assistance team is now an external resource</w:t>
+      </w:r>
+    </w:p>
+    <w:p>
+      <w:pPr>
+        <w:pStyle w:val="normal"/>
+        <w:rPr>
+          <w:noProof/>
+          <w:lang w:val="en-GB"/>
+        </w:rPr>
+      </w:pPr>
+    </w:p>
+    <w:p>
+      <w:pPr>
+        <w:pStyle w:val="normal"/>
+        <w:numPr>
+          <w:ilvl w:val="0"/>
+          <w:numId w:val="26"/>
+        </w:numPr>
+        <w:rPr>
+          <w:noProof/>
+          <w:lang w:val="en-GB"/>
+        </w:rPr>
+      </w:pPr>
+      <w:r>
+        <w:rPr>
+          <w:noProof/>
+          <w:lang w:val="en-GB"/>
+        </w:rPr>
+        <w:t>v1.2</w:t>
+      </w:r>
+    </w:p>
+    <w:p>
+      <w:pPr>
+        <w:pStyle w:val="normal"/>
+        <w:numPr>
+          <w:ilvl w:val="1"/>
+          <w:numId w:val="26"/>
+        </w:numPr>
+        <w:rPr>
+          <w:noProof/>
+          <w:lang w:val="en-GB"/>
+        </w:rPr>
+      </w:pPr>
+      <w:r>
+        <w:rPr>
+          <w:noProof/>
+          <w:lang w:val="en-GB"/>
+        </w:rPr>
+        <w:t xml:space="preserve">The Assistance </w:t>
+      </w:r>
+      <w:r>
+        <w:rPr>
+          <w:noProof/>
+          <w:lang w:val="en-GB"/>
+        </w:rPr>
+        <w:t>team is now an internal resource</w:t>
       </w:r>
     </w:p>
     <w:sectPr>
@@ -26604,7 +26427,7 @@
         <w:rStyle w:val="Numeropagina"/>
         <w:noProof/>
       </w:rPr>
-      <w:t>13</w:t>
+      <w:t>14</w:t>
     </w:r>
     <w:r>
       <w:rPr>
@@ -29366,6 +29189,119 @@
     </w:lvl>
   </w:abstractNum>
   <w:abstractNum w:abstractNumId="24">
+    <w:nsid w:val="769C1DE3"/>
+    <w:multiLevelType w:val="hybridMultilevel"/>
+    <w:tmpl w:val="992C92CC"/>
+    <w:lvl w:ilvl="0" w:tplc="04100005">
+      <w:start w:val="1"/>
+      <w:numFmt w:val="bullet"/>
+      <w:lvlText w:val=""/>
+      <w:lvlJc w:val="left"/>
+      <w:pPr>
+        <w:ind w:left="1800" w:hanging="360"/>
+      </w:pPr>
+      <w:rPr>
+        <w:rFonts w:ascii="Wingdings" w:hAnsi="Wingdings" w:hint="default"/>
+      </w:rPr>
+    </w:lvl>
+    <w:lvl w:ilvl="1" w:tplc="04100003" w:tentative="1">
+      <w:start w:val="1"/>
+      <w:numFmt w:val="bullet"/>
+      <w:lvlText w:val="o"/>
+      <w:lvlJc w:val="left"/>
+      <w:pPr>
+        <w:ind w:left="2520" w:hanging="360"/>
+      </w:pPr>
+      <w:rPr>
+        <w:rFonts w:ascii="Courier New" w:hAnsi="Courier New" w:hint="default"/>
+      </w:rPr>
+    </w:lvl>
+    <w:lvl w:ilvl="2" w:tplc="04100005" w:tentative="1">
+      <w:start w:val="1"/>
+      <w:numFmt w:val="bullet"/>
+      <w:lvlText w:val=""/>
+      <w:lvlJc w:val="left"/>
+      <w:pPr>
+        <w:ind w:left="3240" w:hanging="360"/>
+      </w:pPr>
+      <w:rPr>
+        <w:rFonts w:ascii="Wingdings" w:hAnsi="Wingdings" w:hint="default"/>
+      </w:rPr>
+    </w:lvl>
+    <w:lvl w:ilvl="3" w:tplc="04100001" w:tentative="1">
+      <w:start w:val="1"/>
+      <w:numFmt w:val="bullet"/>
+      <w:lvlText w:val=""/>
+      <w:lvlJc w:val="left"/>
+      <w:pPr>
+        <w:ind w:left="3960" w:hanging="360"/>
+      </w:pPr>
+      <w:rPr>
+        <w:rFonts w:ascii="Symbol" w:hAnsi="Symbol" w:hint="default"/>
+      </w:rPr>
+    </w:lvl>
+    <w:lvl w:ilvl="4" w:tplc="04100003" w:tentative="1">
+      <w:start w:val="1"/>
+      <w:numFmt w:val="bullet"/>
+      <w:lvlText w:val="o"/>
+      <w:lvlJc w:val="left"/>
+      <w:pPr>
+        <w:ind w:left="4680" w:hanging="360"/>
+      </w:pPr>
+      <w:rPr>
+        <w:rFonts w:ascii="Courier New" w:hAnsi="Courier New" w:hint="default"/>
+      </w:rPr>
+    </w:lvl>
+    <w:lvl w:ilvl="5" w:tplc="04100005" w:tentative="1">
+      <w:start w:val="1"/>
+      <w:numFmt w:val="bullet"/>
+      <w:lvlText w:val=""/>
+      <w:lvlJc w:val="left"/>
+      <w:pPr>
+        <w:ind w:left="5400" w:hanging="360"/>
+      </w:pPr>
+      <w:rPr>
+        <w:rFonts w:ascii="Wingdings" w:hAnsi="Wingdings" w:hint="default"/>
+      </w:rPr>
+    </w:lvl>
+    <w:lvl w:ilvl="6" w:tplc="04100001" w:tentative="1">
+      <w:start w:val="1"/>
+      <w:numFmt w:val="bullet"/>
+      <w:lvlText w:val=""/>
+      <w:lvlJc w:val="left"/>
+      <w:pPr>
+        <w:ind w:left="6120" w:hanging="360"/>
+      </w:pPr>
+      <w:rPr>
+        <w:rFonts w:ascii="Symbol" w:hAnsi="Symbol" w:hint="default"/>
+      </w:rPr>
+    </w:lvl>
+    <w:lvl w:ilvl="7" w:tplc="04100003" w:tentative="1">
+      <w:start w:val="1"/>
+      <w:numFmt w:val="bullet"/>
+      <w:lvlText w:val="o"/>
+      <w:lvlJc w:val="left"/>
+      <w:pPr>
+        <w:ind w:left="6840" w:hanging="360"/>
+      </w:pPr>
+      <w:rPr>
+        <w:rFonts w:ascii="Courier New" w:hAnsi="Courier New" w:hint="default"/>
+      </w:rPr>
+    </w:lvl>
+    <w:lvl w:ilvl="8" w:tplc="04100005" w:tentative="1">
+      <w:start w:val="1"/>
+      <w:numFmt w:val="bullet"/>
+      <w:lvlText w:val=""/>
+      <w:lvlJc w:val="left"/>
+      <w:pPr>
+        <w:ind w:left="7560" w:hanging="360"/>
+      </w:pPr>
+      <w:rPr>
+        <w:rFonts w:ascii="Wingdings" w:hAnsi="Wingdings" w:hint="default"/>
+      </w:rPr>
+    </w:lvl>
+  </w:abstractNum>
+  <w:abstractNum w:abstractNumId="25">
     <w:nsid w:val="76E32407"/>
     <w:multiLevelType w:val="hybridMultilevel"/>
     <w:tmpl w:val="5532B050"/>
@@ -29478,7 +29414,7 @@
       </w:rPr>
     </w:lvl>
   </w:abstractNum>
-  <w:abstractNum w:abstractNumId="25">
+  <w:abstractNum w:abstractNumId="26">
     <w:nsid w:val="7B5D65DC"/>
     <w:multiLevelType w:val="hybridMultilevel"/>
     <w:tmpl w:val="FDDA29B2"/>
@@ -29664,9 +29600,12 @@
     <w:abstractNumId w:val="11"/>
   </w:num>
   <w:num w:numId="25">
+    <w:abstractNumId w:val="26"/>
+  </w:num>
+  <w:num w:numId="26">
     <w:abstractNumId w:val="25"/>
   </w:num>
-  <w:num w:numId="26">
+  <w:num w:numId="27">
     <w:abstractNumId w:val="24"/>
   </w:num>
   <w:numIdMacAtCleanup w:val="23"/>
@@ -31468,7 +31407,7 @@
 </file>
 
 <file path=customXml/itemProps1.xml><?xml version="1.0" encoding="utf-8"?>
-<ds:datastoreItem xmlns:ds="http://schemas.openxmlformats.org/officeDocument/2006/customXml" ds:itemID="{97952D61-F694-7142-9CB0-C9335401D01D}">
+<ds:datastoreItem xmlns:ds="http://schemas.openxmlformats.org/officeDocument/2006/customXml" ds:itemID="{ACDE148A-4236-5943-9659-22D13CDD342F}">
   <ds:schemaRefs>
     <ds:schemaRef ds:uri="http://schemas.openxmlformats.org/officeDocument/2006/bibliography"/>
   </ds:schemaRefs>

</xml_diff>